<commit_message>
delete unused code&add model for lstm
delete unused code&add model for lstm
</commit_message>
<xml_diff>
--- a/ReadMe.docx
+++ b/ReadMe.docx
@@ -3,6 +3,20 @@
 <w:document xmlns:wpc="http://schemas.microsoft.com/office/word/2010/wordprocessingCanvas" xmlns:mc="http://schemas.openxmlformats.org/markup-compatibility/2006" xmlns:o="urn:schemas-microsoft-com:office:office" xmlns:r="http://schemas.openxmlformats.org/officeDocument/2006/relationships" xmlns:m="http://schemas.openxmlformats.org/officeDocument/2006/math" xmlns:v="urn:schemas-microsoft-com:vml" xmlns:wp14="http://schemas.microsoft.com/office/word/2010/wordprocessingDrawing" xmlns:wp="http://schemas.openxmlformats.org/drawingml/2006/wordprocessingDrawing" xmlns:w="http://schemas.openxmlformats.org/wordprocessingml/2006/main" xmlns:w14="http://schemas.microsoft.com/office/word/2010/wordml" xmlns:w10="urn:schemas-microsoft-com:office:word" xmlns:w15="http://schemas.microsoft.com/office/word/2012/wordml" xmlns:wpg="http://schemas.microsoft.com/office/word/2010/wordprocessingGroup" xmlns:wpi="http://schemas.microsoft.com/office/word/2010/wordprocessingInk" xmlns:wne="http://schemas.microsoft.com/office/word/2006/wordml" xmlns:wps="http://schemas.microsoft.com/office/word/2010/wordprocessingShape" xmlns:wpsCustomData="http://www.wps.cn/officeDocument/2013/wpsCustomData" mc:Ignorable="w14 w15 wp14">
   <w:body>
     <w:p>
+      <w:pPr>
+        <w:rPr>
+          <w:rFonts w:hint="eastAsia"/>
+        </w:rPr>
+      </w:pPr>
+    </w:p>
+    <w:p>
+      <w:pPr>
+        <w:rPr>
+          <w:rFonts w:hint="eastAsia"/>
+        </w:rPr>
+      </w:pPr>
+    </w:p>
+    <w:p>
       <w:r>
         <w:rPr>
           <w:rFonts w:hint="eastAsia"/>
@@ -61,15 +75,41 @@
         <w:rPr>
           <w:rFonts w:hint="eastAsia"/>
         </w:rPr>
-        <w:t>run vehavg_inst.py -&gt;產生 interavg_result, interZ_result</w:t>
-      </w:r>
-    </w:p>
-    <w:p>
-      <w:r>
-        <w:rPr>
-          <w:rFonts w:hint="eastAsia"/>
-        </w:rPr>
-        <w:t>run finalavg.py -&gt;產生 finalavg_result, finalZ_result</w:t>
+        <w:t xml:space="preserve">run vehavg_inst.py -&gt;產生 interavg_result, </w:t>
+      </w:r>
+      <w:r>
+        <w:rPr>
+          <w:rFonts w:hint="eastAsia" w:eastAsia="宋体"/>
+          <w:lang w:val="en-US" w:eastAsia="zh-CN"/>
+        </w:rPr>
+        <w:t xml:space="preserve"> </w:t>
+      </w:r>
+      <w:r>
+        <w:rPr>
+          <w:rFonts w:hint="eastAsia"/>
+        </w:rPr>
+        <w:t>interZ_result</w:t>
+      </w:r>
+    </w:p>
+    <w:p>
+      <w:r>
+        <w:rPr>
+          <w:rFonts w:hint="eastAsia"/>
+        </w:rPr>
+        <w:t xml:space="preserve">run finalavg.py -&gt;產生 finalavg_result, </w:t>
+      </w:r>
+      <w:r>
+        <w:rPr>
+          <w:rFonts w:hint="eastAsia" w:eastAsia="宋体"/>
+          <w:lang w:val="en-US" w:eastAsia="zh-CN"/>
+        </w:rPr>
+        <w:t xml:space="preserve"> </w:t>
+      </w:r>
+      <w:r>
+        <w:rPr>
+          <w:rFonts w:hint="eastAsia"/>
+        </w:rPr>
+        <w:t>finalZ_result</w:t>
       </w:r>
     </w:p>
     <w:p>
@@ -178,21 +218,7 @@
         <w:rPr>
           <w:rFonts w:hint="eastAsia"/>
         </w:rPr>
-        <w:t>將ZonePBDVR+_1cost產</w:t>
-      </w:r>
-      <w:bookmarkStart w:id="0" w:name="_GoBack"/>
-      <w:r>
-        <w:rPr>
-          <w:rFonts w:hint="eastAsia"/>
-        </w:rPr>
-        <w:t>生</w:t>
-      </w:r>
-      <w:bookmarkEnd w:id="0"/>
-      <w:r>
-        <w:rPr>
-          <w:rFonts w:hint="eastAsia"/>
-        </w:rPr>
-        <w:t>的models 資料夾，放在與main.py 同一層</w:t>
+        <w:t>將ZonePBDVR+_1cost產生的models 資料夾，放在與main.py 同一層</w:t>
       </w:r>
     </w:p>
     <w:p>
@@ -285,6 +311,1108 @@
         </w:drawing>
       </w:r>
     </w:p>
+    <w:p>
+      <w:pPr>
+        <w:bidi w:val="0"/>
+      </w:pPr>
+      <w:r>
+        <w:rPr>
+          <w:rFonts w:hint="default"/>
+          <w:lang w:val="en-US" w:eastAsia="zh-CN"/>
+        </w:rPr>
+        <w:t>file 用途:</w:t>
+      </w:r>
+    </w:p>
+    <w:p>
+      <w:pPr>
+        <w:bidi w:val="0"/>
+        <w:rPr>
+          <w:rFonts w:hint="default"/>
+        </w:rPr>
+      </w:pPr>
+      <w:r>
+        <w:rPr>
+          <w:rFonts w:hint="default"/>
+          <w:lang w:val="en-US" w:eastAsia="zh-CN"/>
+        </w:rPr>
+        <w:t>main.py -&gt;產生 txt_result</w:t>
+      </w:r>
+    </w:p>
+    <w:p>
+      <w:pPr>
+        <w:bidi w:val="0"/>
+        <w:rPr>
+          <w:rFonts w:hint="default"/>
+        </w:rPr>
+      </w:pPr>
+      <w:r>
+        <w:rPr>
+          <w:rFonts w:hint="default"/>
+          <w:lang w:val="en-US" w:eastAsia="zh-CN"/>
+        </w:rPr>
+        <w:t>txt_result: 紀錄: 車輛ID、車輛碰觸前面sensor的時間、車輛碰觸中間sensor的時間、車輛碰觸中間sensor的速度、車輛碰觸後方sensor的時間</w:t>
+      </w:r>
+      <w:r>
+        <w:rPr>
+          <w:rFonts w:hint="eastAsia"/>
+          <w:lang w:val="en-US" w:eastAsia="zh-CN"/>
+        </w:rPr>
+        <w:t>（记录以车辆为对象的真实数据）</w:t>
+      </w:r>
+    </w:p>
+    <w:p>
+      <w:pPr>
+        <w:bidi w:val="0"/>
+        <w:rPr>
+          <w:rFonts w:hint="default"/>
+        </w:rPr>
+      </w:pPr>
+    </w:p>
+    <w:p>
+      <w:pPr>
+        <w:bidi w:val="0"/>
+        <w:rPr>
+          <w:rFonts w:hint="default"/>
+        </w:rPr>
+      </w:pPr>
+      <w:r>
+        <w:rPr>
+          <w:rFonts w:hint="default"/>
+          <w:lang w:val="en-US" w:eastAsia="zh-CN"/>
+        </w:rPr>
+        <w:t>txt_to_csv.py -&gt;產生 csv_result</w:t>
+      </w:r>
+    </w:p>
+    <w:p>
+      <w:pPr>
+        <w:bidi w:val="0"/>
+        <w:rPr>
+          <w:rFonts w:hint="default"/>
+        </w:rPr>
+      </w:pPr>
+      <w:r>
+        <w:rPr>
+          <w:rFonts w:hint="default"/>
+          <w:lang w:val="en-US" w:eastAsia="zh-CN"/>
+        </w:rPr>
+        <w:t>csv_result: 紀錄:  車輛碰觸前面sensor的時間(entry)、 車輛碰觸中間sensor的時間(mid)、 車輛碰觸中間sensor的速度(instspeed)、 車輛碰觸後方sensor的時間(exit)、道路長度(length)</w:t>
+      </w:r>
+      <w:r>
+        <w:rPr>
+          <w:rFonts w:hint="eastAsia"/>
+          <w:lang w:val="en-US" w:eastAsia="zh-CN"/>
+        </w:rPr>
+        <w:t>（记录以车辆为对象的真实数据，但是没有了车辆ID）</w:t>
+      </w:r>
+    </w:p>
+    <w:p>
+      <w:pPr>
+        <w:bidi w:val="0"/>
+        <w:rPr>
+          <w:rFonts w:hint="default"/>
+        </w:rPr>
+      </w:pPr>
+      <w:r>
+        <w:rPr>
+          <w:rFonts w:hint="default"/>
+          <w:lang w:val="en-US" w:eastAsia="zh-CN"/>
+        </w:rPr>
+        <w:br w:type="textWrapping"/>
+      </w:r>
+      <w:r>
+        <w:rPr>
+          <w:rFonts w:hint="default"/>
+          <w:lang w:val="en-US" w:eastAsia="zh-CN"/>
+        </w:rPr>
+        <w:t>run vehavg_inst.py -&gt;產生 interavg_result, interZ_result</w:t>
+      </w:r>
+    </w:p>
+    <w:p>
+      <w:pPr>
+        <w:bidi w:val="0"/>
+        <w:rPr>
+          <w:rFonts w:hint="default"/>
+        </w:rPr>
+      </w:pPr>
+      <w:r>
+        <w:rPr>
+          <w:rFonts w:hint="default"/>
+          <w:lang w:val="en-US" w:eastAsia="zh-CN"/>
+        </w:rPr>
+        <w:t>interavg_result: 紀錄每次實驗各個道路每5分鐘平均/瞬時速度: interval(5分鐘一個間隔)、instspeed(每5分鐘的平均瞬時速度)、avgspeed(每5分鐘的平均速度)</w:t>
+      </w:r>
+    </w:p>
+    <w:p>
+      <w:pPr>
+        <w:bidi w:val="0"/>
+        <w:rPr>
+          <w:rFonts w:hint="default"/>
+        </w:rPr>
+      </w:pPr>
+      <w:r>
+        <w:rPr>
+          <w:rFonts w:hint="default"/>
+          <w:lang w:val="en-US" w:eastAsia="zh-CN"/>
+        </w:rPr>
+        <w:t>,interZ_result:  紀錄每次實驗各個道路每5分鐘的Zmax、Zmin、qvalue</w:t>
+      </w:r>
+    </w:p>
+    <w:p>
+      <w:pPr>
+        <w:bidi w:val="0"/>
+        <w:rPr>
+          <w:rFonts w:hint="default"/>
+        </w:rPr>
+      </w:pPr>
+      <w:r>
+        <w:rPr>
+          <w:rFonts w:hint="default"/>
+          <w:lang w:val="en-US" w:eastAsia="zh-CN"/>
+        </w:rPr>
+        <w:br w:type="textWrapping"/>
+      </w:r>
+      <w:r>
+        <w:rPr>
+          <w:rFonts w:hint="default"/>
+          <w:lang w:val="en-US" w:eastAsia="zh-CN"/>
+        </w:rPr>
+        <w:t>run finalavg.py -&gt;產生 finalavg_result, finalZ_result</w:t>
+      </w:r>
+    </w:p>
+    <w:p>
+      <w:pPr>
+        <w:bidi w:val="0"/>
+        <w:rPr>
+          <w:rFonts w:hint="default"/>
+        </w:rPr>
+      </w:pPr>
+      <w:r>
+        <w:rPr>
+          <w:rFonts w:hint="default"/>
+          <w:lang w:val="en-US" w:eastAsia="zh-CN"/>
+        </w:rPr>
+        <w:t>finalavg_result: 平均前五次實驗的interavg_result/out0~4的file，當作 mean</w:t>
+      </w:r>
+    </w:p>
+    <w:p>
+      <w:pPr>
+        <w:bidi w:val="0"/>
+        <w:rPr>
+          <w:rFonts w:hint="default"/>
+        </w:rPr>
+      </w:pPr>
+      <w:r>
+        <w:rPr>
+          <w:rFonts w:hint="default"/>
+          <w:lang w:val="en-US" w:eastAsia="zh-CN"/>
+        </w:rPr>
+        <w:t>finalZ_result: 平均前五次實驗的interavg_result/out0~4的file，當作 meanZ</w:t>
+      </w:r>
+      <w:r>
+        <w:rPr>
+          <w:rFonts w:hint="eastAsia"/>
+          <w:lang w:val="en-US" w:eastAsia="zh-CN"/>
+        </w:rPr>
+        <w:t>（看来可能不需要final这一层）</w:t>
+      </w:r>
+    </w:p>
+    <w:p>
+      <w:pPr>
+        <w:bidi w:val="0"/>
+        <w:rPr>
+          <w:rFonts w:hint="default"/>
+        </w:rPr>
+      </w:pPr>
+    </w:p>
+    <w:p>
+      <w:pPr>
+        <w:bidi w:val="0"/>
+        <w:rPr>
+          <w:rFonts w:hint="default"/>
+          <w:lang w:val="en-US"/>
+        </w:rPr>
+      </w:pPr>
+      <w:r>
+        <w:rPr>
+          <w:rFonts w:hint="default"/>
+          <w:lang w:val="en-US" w:eastAsia="zh-CN"/>
+        </w:rPr>
+        <w:t>run train.py -&gt;產生 models 資料夾，</w:t>
+      </w:r>
+      <w:r>
+        <w:rPr>
+          <w:rFonts w:hint="eastAsia"/>
+          <w:lang w:val="en-US" w:eastAsia="zh-CN"/>
+        </w:rPr>
+        <w:t xml:space="preserve"> </w:t>
+      </w:r>
+      <w:r>
+        <w:rPr>
+          <w:rFonts w:hint="default"/>
+          <w:lang w:val="en-US" w:eastAsia="zh-CN"/>
+        </w:rPr>
+        <w:t>使用interavg_result/out5~outx的所有file 減去finalavg_result</w:t>
+      </w:r>
+      <w:r>
+        <w:rPr>
+          <w:rFonts w:hint="eastAsia"/>
+          <w:lang w:val="en-US" w:eastAsia="zh-CN"/>
+        </w:rPr>
+        <w:t xml:space="preserve"> </w:t>
+      </w:r>
+      <w:r>
+        <w:rPr>
+          <w:rFonts w:hint="default"/>
+          <w:lang w:val="en-US" w:eastAsia="zh-CN"/>
+        </w:rPr>
+        <w:t>(mean)來訓練模型</w:t>
+      </w:r>
+      <w:r>
+        <w:rPr>
+          <w:rFonts w:hint="eastAsia"/>
+          <w:lang w:val="en-US" w:eastAsia="zh-CN"/>
+        </w:rPr>
+        <w:t>（这一层那么就不用再递减, 可以直接训练了）</w:t>
+      </w:r>
+    </w:p>
+    <w:p>
+      <w:pPr>
+        <w:bidi w:val="0"/>
+      </w:pPr>
+    </w:p>
+    <w:p>
+      <w:pPr>
+        <w:bidi w:val="0"/>
+        <w:rPr>
+          <w:rFonts w:hint="default" w:eastAsia="宋体"/>
+          <w:lang w:val="en-US" w:eastAsia="zh-CN"/>
+        </w:rPr>
+      </w:pPr>
+      <w:r>
+        <w:rPr>
+          <w:rFonts w:hint="eastAsia" w:eastAsia="宋体"/>
+          <w:lang w:val="en-US" w:eastAsia="zh-CN"/>
+        </w:rPr>
+        <w:t>思路：已经有了每辆车通过的速度统计，则可以知道平均的瞬时速度；间隔速度，瞬时速度，平均速度确定下来；</w:t>
+      </w:r>
+    </w:p>
+    <w:p>
+      <w:pPr>
+        <w:bidi w:val="0"/>
+        <w:rPr>
+          <w:rFonts w:hint="eastAsia" w:eastAsia="宋体"/>
+          <w:lang w:val="en-US" w:eastAsia="zh-CN"/>
+        </w:rPr>
+      </w:pPr>
+      <w:r>
+        <w:rPr>
+          <w:rFonts w:hint="eastAsia" w:eastAsia="宋体"/>
+          <w:lang w:val="en-US" w:eastAsia="zh-CN"/>
+        </w:rPr>
+        <w:t>数据总归能统计，但是需要看在LSTM调用处是如何使用的；</w:t>
+      </w:r>
+    </w:p>
+    <w:p>
+      <w:pPr>
+        <w:bidi w:val="0"/>
+        <w:rPr>
+          <w:rFonts w:hint="eastAsia" w:eastAsia="宋体"/>
+          <w:lang w:val="en-US" w:eastAsia="zh-CN"/>
+        </w:rPr>
+      </w:pPr>
+    </w:p>
+    <w:p>
+      <w:pPr>
+        <w:bidi w:val="0"/>
+        <w:rPr>
+          <w:rFonts w:hint="eastAsia" w:eastAsia="宋体"/>
+          <w:lang w:val="en-US" w:eastAsia="zh-CN"/>
+        </w:rPr>
+      </w:pPr>
+      <w:r>
+        <w:rPr>
+          <w:rFonts w:hint="eastAsia" w:eastAsia="宋体"/>
+          <w:lang w:val="en-US" w:eastAsia="zh-CN"/>
+        </w:rPr>
+        <w:t>LSTM先预测平均速度，</w:t>
+      </w:r>
+    </w:p>
+    <w:p>
+      <w:pPr>
+        <w:bidi w:val="0"/>
+        <w:rPr>
+          <w:rFonts w:hint="eastAsia" w:eastAsia="宋体"/>
+          <w:lang w:val="en-US" w:eastAsia="zh-CN"/>
+        </w:rPr>
+      </w:pPr>
+      <w:r>
+        <w:rPr>
+          <w:rFonts w:hint="eastAsia" w:eastAsia="宋体"/>
+          <w:lang w:val="en-US" w:eastAsia="zh-CN"/>
+        </w:rPr>
+        <w:t>DB如果高  truncated normal distribution: speedFactor="normc(mean,deviation,lowerCutOff,upperCutOff)" speedfactor;</w:t>
+      </w:r>
+    </w:p>
+    <w:p>
+      <w:pPr>
+        <w:bidi w:val="0"/>
+        <w:rPr>
+          <w:rFonts w:hint="eastAsia" w:eastAsia="宋体"/>
+          <w:lang w:val="en-US" w:eastAsia="zh-CN"/>
+        </w:rPr>
+      </w:pPr>
+      <w:r>
+        <w:rPr>
+          <w:rFonts w:hint="eastAsia" w:eastAsia="宋体"/>
+          <w:lang w:val="en-US" w:eastAsia="zh-CN"/>
+        </w:rPr>
+        <w:t>关键是LSTM如何预测</w:t>
+      </w:r>
+    </w:p>
+    <w:p>
+      <w:pPr>
+        <w:bidi w:val="0"/>
+        <w:rPr>
+          <w:rFonts w:hint="eastAsia" w:eastAsia="宋体"/>
+          <w:lang w:val="en-US" w:eastAsia="zh-CN"/>
+        </w:rPr>
+      </w:pPr>
+      <w:r>
+        <w:rPr>
+          <w:rFonts w:hint="eastAsia" w:eastAsia="宋体"/>
+          <w:lang w:val="en-US" w:eastAsia="zh-CN"/>
+        </w:rPr>
+        <w:t>应该把Model集中起来，考虑将文档集中程度；</w:t>
+      </w:r>
+    </w:p>
+    <w:p>
+      <w:pPr>
+        <w:bidi w:val="0"/>
+        <w:rPr>
+          <w:rFonts w:hint="eastAsia" w:eastAsia="宋体"/>
+          <w:lang w:val="en-US" w:eastAsia="zh-CN"/>
+        </w:rPr>
+      </w:pPr>
+      <w:r>
+        <w:rPr>
+          <w:rFonts w:hint="eastAsia" w:eastAsia="宋体"/>
+          <w:lang w:val="en-US" w:eastAsia="zh-CN"/>
+        </w:rPr>
+        <w:t>每走一步都能够预测到model的数据</w:t>
+      </w:r>
+    </w:p>
+    <w:p>
+      <w:pPr>
+        <w:bidi w:val="0"/>
+        <w:rPr>
+          <w:rFonts w:hint="eastAsia" w:eastAsia="宋体"/>
+          <w:lang w:val="en-US" w:eastAsia="zh-CN"/>
+        </w:rPr>
+      </w:pPr>
+    </w:p>
+    <w:p>
+      <w:pPr>
+        <w:bidi w:val="0"/>
+        <w:rPr>
+          <w:rFonts w:hint="eastAsia" w:eastAsia="宋体"/>
+          <w:lang w:val="en-US" w:eastAsia="zh-CN"/>
+        </w:rPr>
+      </w:pPr>
+      <w:r>
+        <w:rPr>
+          <w:rFonts w:hint="eastAsia" w:eastAsia="宋体"/>
+          <w:lang w:val="en-US" w:eastAsia="zh-CN"/>
+        </w:rPr>
+        <w:t>每五分钟的数据必须要记录一下。</w:t>
+      </w:r>
+    </w:p>
+    <w:p>
+      <w:pPr>
+        <w:bidi w:val="0"/>
+        <w:rPr>
+          <w:rFonts w:hint="eastAsia" w:eastAsia="宋体"/>
+          <w:lang w:val="en-US" w:eastAsia="zh-CN"/>
+        </w:rPr>
+      </w:pPr>
+      <w:r>
+        <w:rPr>
+          <w:rFonts w:hint="eastAsia" w:eastAsia="宋体"/>
+          <w:lang w:val="en-US" w:eastAsia="zh-CN"/>
+        </w:rPr>
+        <w:t>作为预测的基准，如果没有车辆则按照车辆最大速度开启；</w:t>
+      </w:r>
+    </w:p>
+    <w:p>
+      <w:pPr>
+        <w:bidi w:val="0"/>
+        <w:rPr>
+          <w:rFonts w:hint="eastAsia" w:eastAsia="宋体"/>
+          <w:lang w:val="en-US" w:eastAsia="zh-CN"/>
+        </w:rPr>
+      </w:pPr>
+    </w:p>
+    <w:p>
+      <w:pPr>
+        <w:bidi w:val="0"/>
+        <w:rPr>
+          <w:rFonts w:hint="eastAsia" w:eastAsia="宋体"/>
+          <w:lang w:val="en-US" w:eastAsia="zh-CN"/>
+        </w:rPr>
+      </w:pPr>
+      <w:r>
+        <w:rPr>
+          <w:rFonts w:hint="eastAsia" w:eastAsia="宋体"/>
+          <w:lang w:val="en-US" w:eastAsia="zh-CN"/>
+        </w:rPr>
+        <w:t>大概逻辑已经确定好，要做能够支撑商业化的prod</w:t>
+      </w:r>
+    </w:p>
+    <w:p>
+      <w:pPr>
+        <w:bidi w:val="0"/>
+        <w:rPr>
+          <w:rFonts w:hint="eastAsia" w:eastAsia="宋体"/>
+          <w:lang w:val="en-US" w:eastAsia="zh-CN"/>
+        </w:rPr>
+      </w:pPr>
+    </w:p>
+    <w:p>
+      <w:pPr>
+        <w:bidi w:val="0"/>
+        <w:rPr>
+          <w:rFonts w:hint="eastAsia" w:eastAsia="宋体"/>
+          <w:lang w:val="en-US" w:eastAsia="zh-CN"/>
+        </w:rPr>
+      </w:pPr>
+      <w:r>
+        <w:rPr>
+          <w:rFonts w:hint="eastAsia" w:eastAsia="宋体"/>
+          <w:lang w:val="en-US" w:eastAsia="zh-CN"/>
+        </w:rPr>
+        <w:t>真实数据还在跑，3预测1 绝对还是不行（(28, 3, 1)），</w:t>
+      </w:r>
+    </w:p>
+    <w:p>
+      <w:pPr>
+        <w:bidi w:val="0"/>
+        <w:rPr>
+          <w:rFonts w:hint="eastAsia" w:eastAsia="宋体"/>
+          <w:lang w:val="en-US" w:eastAsia="zh-CN"/>
+        </w:rPr>
+      </w:pPr>
+      <w:r>
+        <w:rPr>
+          <w:rFonts w:hint="eastAsia" w:eastAsia="宋体"/>
+          <w:lang w:val="en-US" w:eastAsia="zh-CN"/>
+        </w:rPr>
+        <w:t>还是12预测1比较稳妥；</w:t>
+      </w:r>
+    </w:p>
+    <w:p>
+      <w:pPr>
+        <w:bidi w:val="0"/>
+        <w:rPr>
+          <w:rFonts w:hint="eastAsia" w:eastAsia="宋体"/>
+          <w:lang w:val="en-US" w:eastAsia="zh-CN"/>
+        </w:rPr>
+      </w:pPr>
+    </w:p>
+    <w:p>
+      <w:pPr>
+        <w:bidi w:val="0"/>
+        <w:rPr>
+          <w:rFonts w:hint="default" w:eastAsia="宋体"/>
+          <w:lang w:val="en-US" w:eastAsia="zh-CN"/>
+        </w:rPr>
+      </w:pPr>
+      <w:r>
+        <w:rPr>
+          <w:rFonts w:hint="eastAsia" w:eastAsia="宋体"/>
+          <w:lang w:val="en-US" w:eastAsia="zh-CN"/>
+        </w:rPr>
+        <w:t>要想活得高回報數據，必須順著模擬器的特征來操作；</w:t>
+      </w:r>
+    </w:p>
+    <w:p>
+      <w:pPr>
+        <w:pStyle w:val="2"/>
+        <w:keepNext w:val="0"/>
+        <w:keepLines w:val="0"/>
+        <w:widowControl/>
+        <w:suppressLineNumbers w:val="0"/>
+        <w:shd w:val="clear" w:fill="FFFFFF"/>
+        <w:rPr>
+          <w:rFonts w:hint="eastAsia" w:eastAsia="宋体"/>
+          <w:lang w:val="en-US" w:eastAsia="zh-CN"/>
+        </w:rPr>
+      </w:pPr>
+      <w:r>
+        <w:rPr>
+          <w:rFonts w:hint="eastAsia" w:eastAsia="宋体"/>
+          <w:lang w:val="en-US" w:eastAsia="zh-CN"/>
+        </w:rPr>
+        <w:t>數據問題：</w:t>
+      </w:r>
+    </w:p>
+    <w:p>
+      <w:pPr>
+        <w:bidi w:val="0"/>
+        <w:rPr>
+          <w:rFonts w:hint="eastAsia"/>
+          <w:lang w:val="en-US" w:eastAsia="zh-CN"/>
+        </w:rPr>
+      </w:pPr>
+      <w:r>
+        <w:rPr>
+          <w:rFonts w:hint="eastAsia"/>
+          <w:lang w:val="en-US" w:eastAsia="zh-CN"/>
+        </w:rPr>
+        <w:t>1 在轉到CSV的時候用退出時間做了過濾</w:t>
+      </w:r>
+    </w:p>
+    <w:p>
+      <w:pPr>
+        <w:bidi w:val="0"/>
+        <w:rPr>
+          <w:rFonts w:hint="default"/>
+        </w:rPr>
+      </w:pPr>
+      <w:r>
+        <w:rPr>
+          <w:rFonts w:hint="default"/>
+        </w:rPr>
+        <w:t>data = data.sort_values(by=["exit"])</w:t>
+      </w:r>
+    </w:p>
+    <w:p>
+      <w:pPr>
+        <w:bidi w:val="0"/>
+        <w:rPr>
+          <w:rFonts w:hint="default"/>
+          <w:lang w:val="en-US" w:eastAsia="zh-CN"/>
+        </w:rPr>
+      </w:pPr>
+      <w:r>
+        <w:rPr>
+          <w:rFonts w:hint="eastAsia"/>
+          <w:lang w:val="en-US" w:eastAsia="zh-CN"/>
+        </w:rPr>
+        <w:t xml:space="preserve">2 </w:t>
+      </w:r>
+    </w:p>
+    <w:p>
+      <w:pPr>
+        <w:bidi w:val="0"/>
+        <w:rPr>
+          <w:rFonts w:hint="default" w:eastAsia="宋体"/>
+          <w:lang w:val="en-US" w:eastAsia="zh-CN"/>
+        </w:rPr>
+      </w:pPr>
+    </w:p>
+    <w:p>
+      <w:pPr>
+        <w:bidi w:val="0"/>
+        <w:rPr>
+          <w:rFonts w:hint="eastAsia" w:eastAsia="宋体"/>
+          <w:lang w:val="en-US" w:eastAsia="zh-CN"/>
+        </w:rPr>
+      </w:pPr>
+      <w:r>
+        <w:rPr>
+          <w:rFonts w:hint="eastAsia" w:eastAsia="宋体"/>
+          <w:lang w:val="en-US" w:eastAsia="zh-CN"/>
+        </w:rPr>
+        <w:t>A：當前修改內容盡量不要觸碰現有數據，先從現有數據中進行合併</w:t>
+      </w:r>
+    </w:p>
+    <w:p>
+      <w:pPr>
+        <w:bidi w:val="0"/>
+        <w:rPr>
+          <w:rFonts w:hint="eastAsia" w:eastAsia="宋体"/>
+          <w:lang w:val="en-US" w:eastAsia="zh-CN"/>
+        </w:rPr>
+      </w:pPr>
+      <w:r>
+        <w:rPr>
+          <w:rFonts w:hint="eastAsia" w:eastAsia="宋体"/>
+          <w:lang w:val="en-US" w:eastAsia="zh-CN"/>
+        </w:rPr>
+        <w:t>B:  現有數據可能需要擴充，看看能不能就當前的數據進行填充。先不破壞現有數據結構。 中間某一行在內存中插入，然後再寫回。</w:t>
+      </w:r>
+    </w:p>
+    <w:p>
+      <w:pPr>
+        <w:bidi w:val="0"/>
+        <w:rPr>
+          <w:rFonts w:hint="eastAsia" w:eastAsia="宋体"/>
+          <w:lang w:val="en-US" w:eastAsia="zh-CN"/>
+        </w:rPr>
+      </w:pPr>
+      <w:r>
+        <w:rPr>
+          <w:rFonts w:hint="eastAsia" w:eastAsia="宋体"/>
+          <w:lang w:val="en-US" w:eastAsia="zh-CN"/>
+        </w:rPr>
+        <w:t>C：數據準備好以後，就可以來做預測了；</w:t>
+      </w:r>
+    </w:p>
+    <w:p>
+      <w:pPr>
+        <w:bidi w:val="0"/>
+        <w:rPr>
+          <w:rFonts w:hint="eastAsia" w:eastAsia="宋体"/>
+          <w:lang w:val="en-US" w:eastAsia="zh-CN"/>
+        </w:rPr>
+      </w:pPr>
+    </w:p>
+    <w:p>
+      <w:pPr>
+        <w:bidi w:val="0"/>
+        <w:rPr>
+          <w:rFonts w:hint="default" w:eastAsia="宋体"/>
+          <w:lang w:val="en-US" w:eastAsia="zh-CN"/>
+        </w:rPr>
+      </w:pPr>
+      <w:r>
+        <w:rPr>
+          <w:rFonts w:hint="eastAsia" w:eastAsia="宋体"/>
+          <w:lang w:val="en-US" w:eastAsia="zh-CN"/>
+        </w:rPr>
+        <w:t>數據特征：</w:t>
+      </w:r>
+      <w:r>
+        <w:rPr>
+          <w:rFonts w:hint="default"/>
+          <w:i/>
+          <w:iCs/>
+        </w:rPr>
+        <w:t>veh_mid</w:t>
+      </w:r>
+      <w:r>
+        <w:rPr>
+          <w:rFonts w:hint="eastAsia" w:eastAsia="宋体"/>
+          <w:i/>
+          <w:iCs/>
+          <w:lang w:val="en-US" w:eastAsia="zh-CN"/>
+        </w:rPr>
+        <w:t>是loop的瞬時平均速度</w:t>
+      </w:r>
+    </w:p>
+    <w:p>
+      <w:pPr>
+        <w:bidi w:val="0"/>
+        <w:rPr>
+          <w:rFonts w:hint="eastAsia" w:eastAsia="宋体"/>
+          <w:lang w:val="en-US" w:eastAsia="zh-CN"/>
+        </w:rPr>
+      </w:pPr>
+    </w:p>
+    <w:p>
+      <w:pPr>
+        <w:bidi w:val="0"/>
+        <w:rPr>
+          <w:i/>
+          <w:iCs/>
+        </w:rPr>
+      </w:pPr>
+      <w:r>
+        <w:rPr>
+          <w:rFonts w:hint="default"/>
+          <w:i/>
+          <w:iCs/>
+        </w:rPr>
+        <w:t>line = str(veh_id)+","+str(Lane_dict[laneid][veh_id]["veh_entry"])+","+str(Lane_dict[laneid][veh_id]["veh_midentry"])+","+\</w:t>
+      </w:r>
+      <w:r>
+        <w:rPr>
+          <w:rFonts w:hint="default"/>
+          <w:i/>
+          <w:iCs/>
+        </w:rPr>
+        <w:br w:type="textWrapping"/>
+      </w:r>
+      <w:r>
+        <w:rPr>
+          <w:rFonts w:hint="default"/>
+          <w:i/>
+          <w:iCs/>
+        </w:rPr>
+        <w:t>str(Lane_dict[laneid][veh_id]["veh_mid"])+","+str(Lane_dict[laneid][veh_id]["veh_exit"])+"\n"</w:t>
+      </w:r>
+    </w:p>
+    <w:p>
+      <w:pPr>
+        <w:bidi w:val="0"/>
+        <w:rPr>
+          <w:rFonts w:hint="default" w:eastAsia="宋体"/>
+          <w:lang w:val="en-US" w:eastAsia="zh-CN"/>
+        </w:rPr>
+      </w:pPr>
+    </w:p>
+    <w:p>
+      <w:pPr>
+        <w:bidi w:val="0"/>
+        <w:rPr>
+          <w:rFonts w:hint="default" w:eastAsia="宋体"/>
+          <w:lang w:val="en-US" w:eastAsia="zh-CN"/>
+        </w:rPr>
+      </w:pPr>
+      <w:r>
+        <w:rPr>
+          <w:rFonts w:hint="default" w:eastAsia="宋体"/>
+          <w:b/>
+          <w:bCs/>
+          <w:lang w:val="en-US" w:eastAsia="zh-CN"/>
+        </w:rPr>
+        <w:t>插入数值</w:t>
+      </w:r>
+      <w:r>
+        <w:rPr>
+          <w:rFonts w:hint="default" w:eastAsia="宋体"/>
+          <w:lang w:val="en-US" w:eastAsia="zh-CN"/>
+        </w:rPr>
+        <w:t>的原理： 进入时间与退出时间任意一个大于5分钟，则插入数值；</w:t>
+      </w:r>
+    </w:p>
+    <w:p>
+      <w:pPr>
+        <w:bidi w:val="0"/>
+        <w:rPr>
+          <w:rFonts w:hint="default" w:eastAsia="宋体"/>
+          <w:lang w:val="en-US" w:eastAsia="zh-CN"/>
+        </w:rPr>
+      </w:pPr>
+      <w:r>
+        <w:rPr>
+          <w:rFonts w:hint="default" w:eastAsia="宋体"/>
+          <w:lang w:val="en-US" w:eastAsia="zh-CN"/>
+        </w:rPr>
+        <w:t>中间点如果没有则添加一个</w:t>
+      </w:r>
+    </w:p>
+    <w:p>
+      <w:pPr>
+        <w:bidi w:val="0"/>
+        <w:rPr>
+          <w:rFonts w:hint="default" w:eastAsia="宋体"/>
+          <w:lang w:val="en-US" w:eastAsia="zh-CN"/>
+        </w:rPr>
+      </w:pPr>
+      <w:r>
+        <w:rPr>
+          <w:rFonts w:hint="default" w:eastAsia="宋体"/>
+          <w:lang w:val="en-US" w:eastAsia="zh-CN"/>
+        </w:rPr>
+        <w:t>收尾都要看 与最终的simtime，需要保存到一个文件summary中；</w:t>
+      </w:r>
+    </w:p>
+    <w:p>
+      <w:pPr>
+        <w:bidi w:val="0"/>
+        <w:rPr>
+          <w:rFonts w:hint="default" w:eastAsia="宋体"/>
+          <w:lang w:val="en-US" w:eastAsia="zh-CN"/>
+        </w:rPr>
+      </w:pPr>
+      <w:r>
+        <w:rPr>
+          <w:rFonts w:hint="default" w:eastAsia="宋体"/>
+          <w:lang w:val="en-US" w:eastAsia="zh-CN"/>
+        </w:rPr>
+        <w:t>entry,mid,instspeed,exit,length</w:t>
+      </w:r>
+    </w:p>
+    <w:p>
+      <w:pPr>
+        <w:bidi w:val="0"/>
+        <w:rPr>
+          <w:rFonts w:hint="default" w:eastAsia="宋体"/>
+          <w:lang w:val="en-US" w:eastAsia="zh-CN"/>
+        </w:rPr>
+      </w:pPr>
+      <w:r>
+        <w:rPr>
+          <w:rFonts w:hint="default" w:eastAsia="宋体"/>
+          <w:lang w:val="en-US" w:eastAsia="zh-CN"/>
+        </w:rPr>
+        <w:t>215.80886759292068,219.25947617233433,13.04531031785959,265.44282864616326,131.93</w:t>
+      </w:r>
+    </w:p>
+    <w:p>
+      <w:pPr>
+        <w:bidi w:val="0"/>
+        <w:rPr>
+          <w:rFonts w:hint="default" w:eastAsia="宋体"/>
+          <w:lang w:val="en-US" w:eastAsia="zh-CN"/>
+        </w:rPr>
+      </w:pPr>
+      <w:r>
+        <w:rPr>
+          <w:rFonts w:hint="default" w:eastAsia="宋体"/>
+          <w:lang w:val="en-US" w:eastAsia="zh-CN"/>
+        </w:rPr>
+        <w:t>221.72157200377262,225.3736857581853,11.828418946488181,268.2037201090481,131.93</w:t>
+      </w:r>
+    </w:p>
+    <w:p>
+      <w:pPr>
+        <w:bidi w:val="0"/>
+        <w:rPr>
+          <w:rFonts w:hint="default" w:eastAsia="宋体"/>
+          <w:lang w:val="en-US" w:eastAsia="zh-CN"/>
+        </w:rPr>
+      </w:pPr>
+      <w:r>
+        <w:rPr>
+          <w:rFonts w:hint="default" w:eastAsia="宋体"/>
+          <w:lang w:val="en-US" w:eastAsia="zh-CN"/>
+        </w:rPr>
+        <w:t>240.15389518832143,244.20205426899187,11.551188598274893,272.8680856409443,131.93</w:t>
+      </w:r>
+    </w:p>
+    <w:p>
+      <w:pPr>
+        <w:bidi w:val="0"/>
+        <w:rPr>
+          <w:rFonts w:hint="default" w:eastAsia="宋体"/>
+          <w:lang w:val="en-US" w:eastAsia="zh-CN"/>
+        </w:rPr>
+      </w:pPr>
+      <w:r>
+        <w:rPr>
+          <w:rFonts w:hint="default" w:eastAsia="宋体"/>
+          <w:lang w:val="en-US" w:eastAsia="zh-CN"/>
+        </w:rPr>
+        <w:t>241.93040120071123,246.03531990077295,11.949596307329893,274.8081325185905,131.93</w:t>
+      </w:r>
+    </w:p>
+    <w:p>
+      <w:pPr>
+        <w:bidi w:val="0"/>
+        <w:rPr>
+          <w:rFonts w:hint="default" w:eastAsia="宋体"/>
+          <w:lang w:val="en-US" w:eastAsia="zh-CN"/>
+        </w:rPr>
+      </w:pPr>
+    </w:p>
+    <w:p>
+      <w:pPr>
+        <w:bidi w:val="0"/>
+        <w:rPr>
+          <w:rFonts w:hint="eastAsia" w:eastAsia="宋体"/>
+          <w:lang w:val="en-US" w:eastAsia="zh-CN"/>
+        </w:rPr>
+      </w:pPr>
+      <w:r>
+        <w:rPr>
+          <w:rFonts w:hint="eastAsia" w:eastAsia="宋体"/>
+          <w:lang w:val="en-US" w:eastAsia="zh-CN"/>
+        </w:rPr>
+        <w:t>最主要是插入數值以後，一定要能有數值存在；</w:t>
+      </w:r>
+    </w:p>
+    <w:p>
+      <w:pPr>
+        <w:bidi w:val="0"/>
+        <w:rPr>
+          <w:rFonts w:hint="eastAsia" w:eastAsia="宋体"/>
+          <w:lang w:val="en-US" w:eastAsia="zh-CN"/>
+        </w:rPr>
+      </w:pPr>
+      <w:r>
+        <w:rPr>
+          <w:rFonts w:hint="eastAsia" w:eastAsia="宋体"/>
+          <w:lang w:val="en-US" w:eastAsia="zh-CN"/>
+        </w:rPr>
+        <w:t>所以時根據退出時間來制定規則的，所以</w:t>
+      </w:r>
+      <w:r>
+        <w:rPr>
+          <w:rFonts w:hint="eastAsia" w:eastAsia="宋体"/>
+          <w:highlight w:val="red"/>
+          <w:lang w:val="en-US" w:eastAsia="zh-CN"/>
+        </w:rPr>
+        <w:t>只需要在退出時間階段進行插值</w:t>
+      </w:r>
+      <w:r>
+        <w:rPr>
+          <w:rFonts w:hint="eastAsia" w:eastAsia="宋体"/>
+          <w:lang w:val="en-US" w:eastAsia="zh-CN"/>
+        </w:rPr>
+        <w:t>即可。</w:t>
+      </w:r>
+    </w:p>
+    <w:p>
+      <w:pPr>
+        <w:bidi w:val="0"/>
+        <w:rPr>
+          <w:rFonts w:hint="eastAsia" w:eastAsia="宋体"/>
+          <w:lang w:val="en-US" w:eastAsia="zh-CN"/>
+        </w:rPr>
+      </w:pPr>
+      <w:r>
+        <w:rPr>
+          <w:rFonts w:hint="eastAsia" w:eastAsia="宋体"/>
+          <w:lang w:val="en-US" w:eastAsia="zh-CN"/>
+        </w:rPr>
+        <w:t>看能否從配置文件中獲取到咨詢；node節點等信息；</w:t>
+      </w:r>
+    </w:p>
+    <w:p>
+      <w:pPr>
+        <w:bidi w:val="0"/>
+        <w:rPr>
+          <w:rFonts w:hint="eastAsia" w:eastAsia="宋体"/>
+          <w:lang w:val="en-US" w:eastAsia="zh-CN"/>
+        </w:rPr>
+      </w:pPr>
+    </w:p>
+    <w:p>
+      <w:pPr>
+        <w:bidi w:val="0"/>
+        <w:rPr>
+          <w:rFonts w:hint="eastAsia" w:eastAsia="宋体"/>
+          <w:lang w:val="en-US" w:eastAsia="zh-CN"/>
+        </w:rPr>
+      </w:pPr>
+    </w:p>
+    <w:p>
+      <w:pPr>
+        <w:bidi w:val="0"/>
+        <w:rPr>
+          <w:rFonts w:hint="eastAsia" w:eastAsia="宋体"/>
+          <w:lang w:val="en-US" w:eastAsia="zh-CN"/>
+        </w:rPr>
+      </w:pPr>
+      <w:r>
+        <w:rPr>
+          <w:rFonts w:hint="eastAsia" w:eastAsia="宋体"/>
+          <w:lang w:val="en-US" w:eastAsia="zh-CN"/>
+        </w:rPr>
+        <w:t>把实验部分做完，</w:t>
+      </w:r>
+    </w:p>
+    <w:p>
+      <w:pPr>
+        <w:bidi w:val="0"/>
+        <w:rPr>
+          <w:rFonts w:hint="eastAsia" w:eastAsia="宋体"/>
+          <w:lang w:val="en-US" w:eastAsia="zh-CN"/>
+        </w:rPr>
+      </w:pPr>
+      <w:r>
+        <w:rPr>
+          <w:rFonts w:hint="eastAsia" w:eastAsia="宋体"/>
+          <w:lang w:val="en-US" w:eastAsia="zh-CN"/>
+        </w:rPr>
+        <w:t>同时尽快积累项目经验，能够把C++的开源代码搞定，</w:t>
+      </w:r>
+    </w:p>
+    <w:p>
+      <w:pPr>
+        <w:bidi w:val="0"/>
+        <w:rPr>
+          <w:rFonts w:hint="eastAsia" w:eastAsia="宋体"/>
+          <w:lang w:val="en-US" w:eastAsia="zh-CN"/>
+        </w:rPr>
+      </w:pPr>
+      <w:r>
+        <w:rPr>
+          <w:rFonts w:hint="eastAsia" w:eastAsia="宋体"/>
+          <w:lang w:val="en-US" w:eastAsia="zh-CN"/>
+        </w:rPr>
+        <w:t>能够debug并且调整C++写的开源代码；</w:t>
+      </w:r>
+    </w:p>
+    <w:p>
+      <w:pPr>
+        <w:bidi w:val="0"/>
+        <w:rPr>
+          <w:rFonts w:hint="eastAsia" w:eastAsia="宋体"/>
+          <w:lang w:val="en-US" w:eastAsia="zh-CN"/>
+        </w:rPr>
+      </w:pPr>
+    </w:p>
+    <w:p>
+      <w:pPr>
+        <w:bidi w:val="0"/>
+        <w:rPr>
+          <w:rFonts w:hint="eastAsia" w:eastAsia="宋体"/>
+          <w:lang w:val="en-US" w:eastAsia="zh-CN"/>
+        </w:rPr>
+      </w:pPr>
+    </w:p>
+    <w:p>
+      <w:pPr>
+        <w:bidi w:val="0"/>
+        <w:rPr>
+          <w:rFonts w:hint="default" w:eastAsia="宋体"/>
+          <w:lang w:val="en-US" w:eastAsia="zh-CN"/>
+        </w:rPr>
+      </w:pPr>
+      <w:r>
+        <w:rPr>
+          <w:rFonts w:hint="eastAsia" w:eastAsia="宋体"/>
+          <w:lang w:val="en-US" w:eastAsia="zh-CN"/>
+        </w:rPr>
+        <w:t>由于下图原因，将瞬时速度的统计采用时间再排序一次</w:t>
+      </w:r>
+      <w:bookmarkStart w:id="0" w:name="_GoBack"/>
+      <w:bookmarkEnd w:id="0"/>
+    </w:p>
+    <w:p>
+      <w:pPr>
+        <w:bidi w:val="0"/>
+        <w:rPr>
+          <w:rFonts w:hint="default" w:eastAsia="宋体"/>
+          <w:lang w:val="en-US" w:eastAsia="zh-CN"/>
+        </w:rPr>
+      </w:pPr>
+      <w:r>
+        <w:drawing>
+          <wp:inline distT="0" distB="0" distL="114300" distR="114300">
+            <wp:extent cx="5268595" cy="2887345"/>
+            <wp:effectExtent l="0" t="0" r="4445" b="8255"/>
+            <wp:docPr id="2" name="图片 1"/>
+            <wp:cNvGraphicFramePr>
+              <a:graphicFrameLocks xmlns:a="http://schemas.openxmlformats.org/drawingml/2006/main" noChangeAspect="1"/>
+            </wp:cNvGraphicFramePr>
+            <a:graphic xmlns:a="http://schemas.openxmlformats.org/drawingml/2006/main">
+              <a:graphicData uri="http://schemas.openxmlformats.org/drawingml/2006/picture">
+                <pic:pic xmlns:pic="http://schemas.openxmlformats.org/drawingml/2006/picture">
+                  <pic:nvPicPr>
+                    <pic:cNvPr id="2" name="图片 1"/>
+                    <pic:cNvPicPr>
+                      <a:picLocks noChangeAspect="1"/>
+                    </pic:cNvPicPr>
+                  </pic:nvPicPr>
+                  <pic:blipFill>
+                    <a:blip r:embed="rId7"/>
+                    <a:stretch>
+                      <a:fillRect/>
+                    </a:stretch>
+                  </pic:blipFill>
+                  <pic:spPr>
+                    <a:xfrm>
+                      <a:off x="0" y="0"/>
+                      <a:ext cx="5268595" cy="2887345"/>
+                    </a:xfrm>
+                    <a:prstGeom prst="rect">
+                      <a:avLst/>
+                    </a:prstGeom>
+                    <a:noFill/>
+                    <a:ln>
+                      <a:noFill/>
+                    </a:ln>
+                  </pic:spPr>
+                </pic:pic>
+              </a:graphicData>
+            </a:graphic>
+          </wp:inline>
+        </w:drawing>
+      </w:r>
+    </w:p>
     <w:sectPr>
       <w:pgSz w:w="11906" w:h="16838"/>
       <w:pgMar w:top="1440" w:right="1800" w:bottom="1440" w:left="1800" w:header="851" w:footer="992" w:gutter="0"/>
@@ -300,7 +1428,7 @@
   <w:docDefaults>
     <w:rPrDefault>
       <w:rPr>
-        <w:rFonts w:asciiTheme="minorHAnsi" w:hAnsiTheme="minorHAnsi" w:eastAsiaTheme="minorEastAsia" w:cstheme="minorBidi"/>
+        <w:rFonts w:ascii="Times New Roman" w:hAnsi="Times New Roman" w:eastAsia="宋体" w:cs="Times New Roman"/>
       </w:rPr>
     </w:rPrDefault>
     <w:pPrDefault/>
@@ -570,14 +1698,14 @@
       <w:lang w:val="en-US" w:eastAsia="zh-TW" w:bidi="ar-SA"/>
     </w:rPr>
   </w:style>
-  <w:style w:type="character" w:default="1" w:styleId="3">
+  <w:style w:type="character" w:default="1" w:styleId="4">
     <w:name w:val="Default Paragraph Font"/>
     <w:semiHidden/>
     <w:unhideWhenUsed/>
     <w:qFormat/>
     <w:uiPriority w:val="1"/>
   </w:style>
-  <w:style w:type="table" w:default="1" w:styleId="2">
+  <w:style w:type="table" w:default="1" w:styleId="3">
     <w:name w:val="Normal Table"/>
     <w:semiHidden/>
     <w:unhideWhenUsed/>
@@ -591,6 +1719,52 @@
         <w:right w:w="108" w:type="dxa"/>
       </w:tblCellMar>
     </w:tblPr>
+  </w:style>
+  <w:style w:type="paragraph" w:styleId="2">
+    <w:name w:val="HTML Preformatted"/>
+    <w:basedOn w:val="1"/>
+    <w:semiHidden/>
+    <w:unhideWhenUsed/>
+    <w:uiPriority w:val="99"/>
+    <w:pPr>
+      <w:tabs>
+        <w:tab w:val="left" w:pos="916"/>
+        <w:tab w:val="left" w:pos="1832"/>
+        <w:tab w:val="left" w:pos="2748"/>
+        <w:tab w:val="left" w:pos="3664"/>
+        <w:tab w:val="left" w:pos="4580"/>
+        <w:tab w:val="left" w:pos="5496"/>
+        <w:tab w:val="left" w:pos="6412"/>
+        <w:tab w:val="left" w:pos="7328"/>
+        <w:tab w:val="left" w:pos="8244"/>
+        <w:tab w:val="left" w:pos="9160"/>
+        <w:tab w:val="left" w:pos="10076"/>
+        <w:tab w:val="left" w:pos="10992"/>
+        <w:tab w:val="left" w:pos="11908"/>
+        <w:tab w:val="left" w:pos="12824"/>
+        <w:tab w:val="left" w:pos="13740"/>
+        <w:tab w:val="left" w:pos="14656"/>
+      </w:tabs>
+      <w:jc w:val="left"/>
+    </w:pPr>
+    <w:rPr>
+      <w:rFonts w:hint="eastAsia" w:ascii="宋体" w:hAnsi="宋体" w:eastAsia="宋体" w:cs="宋体"/>
+      <w:kern w:val="0"/>
+      <w:sz w:val="24"/>
+      <w:szCs w:val="24"/>
+      <w:lang w:val="en-US" w:eastAsia="zh-CN" w:bidi="ar"/>
+    </w:rPr>
+  </w:style>
+  <w:style w:type="character" w:styleId="5">
+    <w:name w:val="HTML Code"/>
+    <w:basedOn w:val="4"/>
+    <w:semiHidden/>
+    <w:unhideWhenUsed/>
+    <w:uiPriority w:val="99"/>
+    <w:rPr>
+      <w:rFonts w:ascii="Courier New" w:hAnsi="Courier New"/>
+      <w:sz w:val="20"/>
+    </w:rPr>
   </w:style>
 </w:styles>
 </file>

</xml_diff>

<commit_message>
add comments from MuKun
add comments from MuKun
</commit_message>
<xml_diff>
--- a/ReadMe.docx
+++ b/ReadMe.docx
@@ -1358,16 +1358,10 @@
         </w:rPr>
         <w:t>由于下图原因，将瞬时速度的统计采用时间再排序一次</w:t>
       </w:r>
-      <w:bookmarkStart w:id="0" w:name="_GoBack"/>
-      <w:bookmarkEnd w:id="0"/>
-    </w:p>
-    <w:p>
-      <w:pPr>
-        <w:bidi w:val="0"/>
-        <w:rPr>
-          <w:rFonts w:hint="default" w:eastAsia="宋体"/>
-          <w:lang w:val="en-US" w:eastAsia="zh-CN"/>
-        </w:rPr>
+    </w:p>
+    <w:p>
+      <w:pPr>
+        <w:bidi w:val="0"/>
       </w:pPr>
       <w:r>
         <w:drawing>
@@ -1412,6 +1406,29 @@
           </wp:inline>
         </w:drawing>
       </w:r>
+    </w:p>
+    <w:p>
+      <w:pPr>
+        <w:bidi w:val="0"/>
+      </w:pPr>
+    </w:p>
+    <w:p>
+      <w:pPr>
+        <w:bidi w:val="0"/>
+        <w:rPr>
+          <w:rFonts w:hint="default" w:eastAsia="宋体"/>
+          <w:lang w:val="en-US" w:eastAsia="zh-CN"/>
+        </w:rPr>
+      </w:pPr>
+      <w:r>
+        <w:rPr>
+          <w:rFonts w:hint="eastAsia" w:eastAsia="宋体"/>
+          <w:lang w:val="en-US" w:eastAsia="zh-CN"/>
+        </w:rPr>
+        <w:t>mean文件的处理等等问题； meanZ文件的处理；</w:t>
+      </w:r>
+      <w:bookmarkStart w:id="0" w:name="_GoBack"/>
+      <w:bookmarkEnd w:id="0"/>
     </w:p>
     <w:sectPr>
       <w:pgSz w:w="11906" w:h="16838"/>

</xml_diff>